<commit_message>
Final Test Phase II
This little code on the updateprofile will make it so when the user successfully updates their user information, refreshing the page will refresh the information in the field, and will show the new updated info (as previously it would update, but it wouldnt show the new until it refreshed). This fixes a fail on the testing checklist.
</commit_message>
<xml_diff>
--- a/documentation/Checklist.docx
+++ b/documentation/Checklist.docx
@@ -229,23 +229,7 @@
               <w:cnfStyle w:val="000000000000" w:firstRow="0" w:lastRow="0" w:firstColumn="0" w:lastColumn="0" w:oddVBand="0" w:evenVBand="0" w:oddHBand="0" w:evenHBand="0" w:firstRowFirstColumn="0" w:firstRowLastColumn="0" w:lastRowFirstColumn="0" w:lastRowLastColumn="0"/>
             </w:pPr>
             <w:r>
-              <w:t>Details are successfully entered into the database, which is shown in db. Signed up with the name “</w:t>
-            </w:r>
-            <w:proofErr w:type="spellStart"/>
-            <w:r>
-              <w:t>Kylian</w:t>
-            </w:r>
-            <w:proofErr w:type="spellEnd"/>
-            <w:r>
-              <w:t xml:space="preserve"> </w:t>
-            </w:r>
-            <w:proofErr w:type="spellStart"/>
-            <w:r>
-              <w:t>Mbappe</w:t>
-            </w:r>
-            <w:proofErr w:type="spellEnd"/>
-            <w:r>
-              <w:t>”:</w:t>
+              <w:t>Details are successfully entered into the database, which is shown in db. Signed up with the name “Kylian Mbappe”:</w:t>
             </w:r>
           </w:p>
           <w:p>
@@ -571,13 +555,8 @@
             <w:pPr>
               <w:cnfStyle w:val="000000100000" w:firstRow="0" w:lastRow="0" w:firstColumn="0" w:lastColumn="0" w:oddVBand="0" w:evenVBand="0" w:oddHBand="1" w:evenHBand="0" w:firstRowFirstColumn="0" w:firstRowLastColumn="0" w:lastRowFirstColumn="0" w:lastRowLastColumn="0"/>
             </w:pPr>
-            <w:proofErr w:type="spellStart"/>
-            <w:r>
-              <w:t>UpdateProfile</w:t>
-            </w:r>
-            <w:proofErr w:type="spellEnd"/>
-            <w:r>
-              <w:t xml:space="preserve"> shows the users details in the page, and editing it then pressing update profile successfully updates it in the database. I updated the email field to a new one:</w:t>
+            <w:r>
+              <w:t>UpdateProfile shows the users details in the page, and editing it then pressing update profile successfully updates it in the database. I updated the email field to a new one:</w:t>
             </w:r>
           </w:p>
           <w:p>
@@ -630,15 +609,7 @@
               <w:cnfStyle w:val="000000100000" w:firstRow="0" w:lastRow="0" w:firstColumn="0" w:lastColumn="0" w:oddVBand="0" w:evenVBand="0" w:oddHBand="1" w:evenHBand="0" w:firstRowFirstColumn="0" w:firstRowLastColumn="0" w:lastRowFirstColumn="0" w:lastRowLastColumn="0"/>
             </w:pPr>
             <w:r>
-              <w:t xml:space="preserve">However, while the field is updated in the database, the page does not update with the </w:t>
-            </w:r>
-            <w:proofErr w:type="gramStart"/>
-            <w:r>
-              <w:t>new information</w:t>
-            </w:r>
-            <w:proofErr w:type="gramEnd"/>
-            <w:r>
-              <w:t xml:space="preserve"> but instead the old information UNTIL the page is refreshed.</w:t>
+              <w:t>However, while the field is updated in the database, the page does not update with the new information but instead the old information UNTIL the page is refreshed.</w:t>
             </w:r>
           </w:p>
         </w:tc>
@@ -736,23 +707,7 @@
               <w:cnfStyle w:val="000000000000" w:firstRow="0" w:lastRow="0" w:firstColumn="0" w:lastColumn="0" w:oddVBand="0" w:evenVBand="0" w:oddHBand="0" w:evenHBand="0" w:firstRowFirstColumn="0" w:firstRowLastColumn="0" w:lastRowFirstColumn="0" w:lastRowLastColumn="0"/>
             </w:pPr>
             <w:r>
-              <w:t xml:space="preserve">Users can not access the </w:t>
-            </w:r>
-            <w:proofErr w:type="spellStart"/>
-            <w:r>
-              <w:t>updateprofile</w:t>
-            </w:r>
-            <w:proofErr w:type="spellEnd"/>
-            <w:r>
-              <w:t xml:space="preserve"> page, but the cart page can be accessed. This was fixed by applying the same code use to stop guests from accessing </w:t>
-            </w:r>
-            <w:proofErr w:type="spellStart"/>
-            <w:r>
-              <w:t>updateprofile</w:t>
-            </w:r>
-            <w:proofErr w:type="spellEnd"/>
-            <w:r>
-              <w:t xml:space="preserve"> page onto cart. They can no longer access the cart page now.</w:t>
+              <w:t>Users can not access the updateprofile page, but the cart page can be accessed. This was fixed by applying the same code use to stop guests from accessing updateprofile page onto cart. They can no longer access the cart page now.</w:t>
             </w:r>
           </w:p>
         </w:tc>
@@ -1471,18 +1426,18 @@
               <w:sdtPr>
                 <w:id w:val="1186251767"/>
                 <w14:checkbox>
-                  <w14:checked w14:val="0"/>
-                  <w14:checkedState w14:val="2612" w14:font="MS Gothic"/>
-                  <w14:uncheckedState w14:val="2610" w14:font="MS Gothic"/>
-                </w14:checkbox>
-              </w:sdtPr>
-              <w:sdtEndPr/>
-              <w:sdtContent>
-                <w:r>
-                  <w:rPr>
-                    <w:rFonts w:ascii="MS Gothic" w:eastAsia="MS Gothic" w:hAnsi="MS Gothic" w:hint="eastAsia"/>
-                  </w:rPr>
-                  <w:t>☐</w:t>
+                  <w14:checked w14:val="1"/>
+                  <w14:checkedState w14:val="2612" w14:font="MS Gothic"/>
+                  <w14:uncheckedState w14:val="2610" w14:font="MS Gothic"/>
+                </w14:checkbox>
+              </w:sdtPr>
+              <w:sdtEndPr/>
+              <w:sdtContent>
+                <w:r>
+                  <w:rPr>
+                    <w:rFonts w:ascii="MS Gothic" w:eastAsia="MS Gothic" w:hAnsi="MS Gothic" w:hint="eastAsia"/>
+                  </w:rPr>
+                  <w:t>☒</w:t>
                 </w:r>
               </w:sdtContent>
             </w:sdt>
@@ -1528,8 +1483,12 @@
             <w:pPr>
               <w:cnfStyle w:val="000000100000" w:firstRow="0" w:lastRow="0" w:firstColumn="0" w:lastColumn="0" w:oddVBand="0" w:evenVBand="0" w:oddHBand="1" w:evenHBand="0" w:firstRowFirstColumn="0" w:firstRowLastColumn="0" w:lastRowFirstColumn="0" w:lastRowLastColumn="0"/>
             </w:pPr>
-            <w:bookmarkStart w:id="0" w:name="_GoBack"/>
-            <w:bookmarkEnd w:id="0"/>
+            <w:r>
+              <w:t>All of the spelling and grammar</w:t>
+            </w:r>
+            <w:r>
+              <w:t xml:space="preserve"> on the website has been checked.</w:t>
+            </w:r>
           </w:p>
         </w:tc>
       </w:tr>
@@ -1568,18 +1527,18 @@
               <w:sdtPr>
                 <w:id w:val="-110364996"/>
                 <w14:checkbox>
-                  <w14:checked w14:val="0"/>
-                  <w14:checkedState w14:val="2612" w14:font="MS Gothic"/>
-                  <w14:uncheckedState w14:val="2610" w14:font="MS Gothic"/>
-                </w14:checkbox>
-              </w:sdtPr>
-              <w:sdtEndPr/>
-              <w:sdtContent>
-                <w:r>
-                  <w:rPr>
-                    <w:rFonts w:ascii="MS Gothic" w:eastAsia="MS Gothic" w:hAnsi="MS Gothic" w:hint="eastAsia"/>
-                  </w:rPr>
-                  <w:t>☐</w:t>
+                  <w14:checked w14:val="1"/>
+                  <w14:checkedState w14:val="2612" w14:font="MS Gothic"/>
+                  <w14:uncheckedState w14:val="2610" w14:font="MS Gothic"/>
+                </w14:checkbox>
+              </w:sdtPr>
+              <w:sdtEndPr/>
+              <w:sdtContent>
+                <w:r>
+                  <w:rPr>
+                    <w:rFonts w:ascii="MS Gothic" w:eastAsia="MS Gothic" w:hAnsi="MS Gothic" w:hint="eastAsia"/>
+                  </w:rPr>
+                  <w:t>☒</w:t>
                 </w:r>
               </w:sdtContent>
             </w:sdt>
@@ -1625,6 +1584,9 @@
             <w:pPr>
               <w:cnfStyle w:val="000000000000" w:firstRow="0" w:lastRow="0" w:firstColumn="0" w:lastColumn="0" w:oddVBand="0" w:evenVBand="0" w:oddHBand="0" w:evenHBand="0" w:firstRowFirstColumn="0" w:firstRowLastColumn="0" w:lastRowFirstColumn="0" w:lastRowLastColumn="0"/>
             </w:pPr>
+            <w:r>
+              <w:t>Each and every nav link directs the user to correct website.</w:t>
+            </w:r>
           </w:p>
         </w:tc>
       </w:tr>
@@ -1673,18 +1635,18 @@
               <w:sdtPr>
                 <w:id w:val="28149292"/>
                 <w14:checkbox>
-                  <w14:checked w14:val="0"/>
-                  <w14:checkedState w14:val="2612" w14:font="MS Gothic"/>
-                  <w14:uncheckedState w14:val="2610" w14:font="MS Gothic"/>
-                </w14:checkbox>
-              </w:sdtPr>
-              <w:sdtEndPr/>
-              <w:sdtContent>
-                <w:r>
-                  <w:rPr>
-                    <w:rFonts w:ascii="MS Gothic" w:eastAsia="MS Gothic" w:hAnsi="MS Gothic" w:hint="eastAsia"/>
-                  </w:rPr>
-                  <w:t>☐</w:t>
+                  <w14:checked w14:val="1"/>
+                  <w14:checkedState w14:val="2612" w14:font="MS Gothic"/>
+                  <w14:uncheckedState w14:val="2610" w14:font="MS Gothic"/>
+                </w14:checkbox>
+              </w:sdtPr>
+              <w:sdtEndPr/>
+              <w:sdtContent>
+                <w:r>
+                  <w:rPr>
+                    <w:rFonts w:ascii="MS Gothic" w:eastAsia="MS Gothic" w:hAnsi="MS Gothic" w:hint="eastAsia"/>
+                  </w:rPr>
+                  <w:t>☒</w:t>
                 </w:r>
               </w:sdtContent>
             </w:sdt>
@@ -1730,6 +1692,14 @@
             <w:pPr>
               <w:cnfStyle w:val="000000100000" w:firstRow="0" w:lastRow="0" w:firstColumn="0" w:lastColumn="0" w:oddVBand="0" w:evenVBand="0" w:oddHBand="1" w:evenHBand="0" w:firstRowFirstColumn="0" w:firstRowLastColumn="0" w:lastRowFirstColumn="0" w:lastRowLastColumn="0"/>
             </w:pPr>
+            <w:r>
+              <w:t>Every text and images</w:t>
+            </w:r>
+            <w:bookmarkStart w:id="0" w:name="_GoBack"/>
+            <w:bookmarkEnd w:id="0"/>
+            <w:r>
+              <w:t xml:space="preserve"> are readable from a good distance.</w:t>
+            </w:r>
           </w:p>
         </w:tc>
       </w:tr>
@@ -1768,18 +1738,18 @@
               <w:sdtPr>
                 <w:id w:val="957616930"/>
                 <w14:checkbox>
-                  <w14:checked w14:val="0"/>
-                  <w14:checkedState w14:val="2612" w14:font="MS Gothic"/>
-                  <w14:uncheckedState w14:val="2610" w14:font="MS Gothic"/>
-                </w14:checkbox>
-              </w:sdtPr>
-              <w:sdtEndPr/>
-              <w:sdtContent>
-                <w:r>
-                  <w:rPr>
-                    <w:rFonts w:ascii="MS Gothic" w:eastAsia="MS Gothic" w:hAnsi="MS Gothic" w:hint="eastAsia"/>
-                  </w:rPr>
-                  <w:t>☐</w:t>
+                  <w14:checked w14:val="1"/>
+                  <w14:checkedState w14:val="2612" w14:font="MS Gothic"/>
+                  <w14:uncheckedState w14:val="2610" w14:font="MS Gothic"/>
+                </w14:checkbox>
+              </w:sdtPr>
+              <w:sdtEndPr/>
+              <w:sdtContent>
+                <w:r>
+                  <w:rPr>
+                    <w:rFonts w:ascii="MS Gothic" w:eastAsia="MS Gothic" w:hAnsi="MS Gothic" w:hint="eastAsia"/>
+                  </w:rPr>
+                  <w:t>☒</w:t>
                 </w:r>
               </w:sdtContent>
             </w:sdt>
@@ -1825,6 +1795,9 @@
             <w:pPr>
               <w:cnfStyle w:val="000000000000" w:firstRow="0" w:lastRow="0" w:firstColumn="0" w:lastColumn="0" w:oddVBand="0" w:evenVBand="0" w:oddHBand="0" w:evenHBand="0" w:firstRowFirstColumn="0" w:firstRowLastColumn="0" w:lastRowFirstColumn="0" w:lastRowLastColumn="0"/>
             </w:pPr>
+            <w:r>
+              <w:t>All colours used are suitable for the user’s eyes and no colour is too high in contrast.</w:t>
+            </w:r>
           </w:p>
         </w:tc>
       </w:tr>
@@ -2953,23 +2926,7 @@
                 <w:b w:val="0"/>
                 <w:bCs w:val="0"/>
               </w:rPr>
-              <w:t xml:space="preserve">Cart </w:t>
-            </w:r>
-            <w:proofErr w:type="gramStart"/>
-            <w:r>
-              <w:rPr>
-                <w:b w:val="0"/>
-                <w:bCs w:val="0"/>
-              </w:rPr>
-              <w:t>is able to</w:t>
-            </w:r>
-            <w:proofErr w:type="gramEnd"/>
-            <w:r>
-              <w:rPr>
-                <w:b w:val="0"/>
-                <w:bCs w:val="0"/>
-              </w:rPr>
-              <w:t xml:space="preserve"> be viewed.</w:t>
+              <w:t>Cart is able to be viewed.</w:t>
             </w:r>
           </w:p>
           <w:p/>

</xml_diff>

<commit_message>
Final Testing Phase III
Continued testing on the website;
Added a maximum number limit to the quantity box, to prevent users from overfilling the box with 100 digit numbers, thus breaking the cart table.
</commit_message>
<xml_diff>
--- a/documentation/Checklist.docx
+++ b/documentation/Checklist.docx
@@ -229,7 +229,23 @@
               <w:cnfStyle w:val="000000000000" w:firstRow="0" w:lastRow="0" w:firstColumn="0" w:lastColumn="0" w:oddVBand="0" w:evenVBand="0" w:oddHBand="0" w:evenHBand="0" w:firstRowFirstColumn="0" w:firstRowLastColumn="0" w:lastRowFirstColumn="0" w:lastRowLastColumn="0"/>
             </w:pPr>
             <w:r>
-              <w:t>Details are successfully entered into the database, which is shown in db. Signed up with the name “Kylian Mbappe”:</w:t>
+              <w:t>Details are successfully entered into the database, which is shown in db. Signed up with the name “</w:t>
+            </w:r>
+            <w:proofErr w:type="spellStart"/>
+            <w:r>
+              <w:t>Kylian</w:t>
+            </w:r>
+            <w:proofErr w:type="spellEnd"/>
+            <w:r>
+              <w:t xml:space="preserve"> </w:t>
+            </w:r>
+            <w:proofErr w:type="spellStart"/>
+            <w:r>
+              <w:t>Mbappe</w:t>
+            </w:r>
+            <w:proofErr w:type="spellEnd"/>
+            <w:r>
+              <w:t>”:</w:t>
             </w:r>
           </w:p>
           <w:p>
@@ -555,8 +571,13 @@
             <w:pPr>
               <w:cnfStyle w:val="000000100000" w:firstRow="0" w:lastRow="0" w:firstColumn="0" w:lastColumn="0" w:oddVBand="0" w:evenVBand="0" w:oddHBand="1" w:evenHBand="0" w:firstRowFirstColumn="0" w:firstRowLastColumn="0" w:lastRowFirstColumn="0" w:lastRowLastColumn="0"/>
             </w:pPr>
-            <w:r>
-              <w:t>UpdateProfile shows the users details in the page, and editing it then pressing update profile successfully updates it in the database. I updated the email field to a new one:</w:t>
+            <w:proofErr w:type="spellStart"/>
+            <w:r>
+              <w:t>UpdateProfile</w:t>
+            </w:r>
+            <w:proofErr w:type="spellEnd"/>
+            <w:r>
+              <w:t xml:space="preserve"> shows the users details in the page, and editing it then pressing update profile successfully updates it in the database. I updated the email field to a new one:</w:t>
             </w:r>
           </w:p>
           <w:p>
@@ -609,7 +630,15 @@
               <w:cnfStyle w:val="000000100000" w:firstRow="0" w:lastRow="0" w:firstColumn="0" w:lastColumn="0" w:oddVBand="0" w:evenVBand="0" w:oddHBand="1" w:evenHBand="0" w:firstRowFirstColumn="0" w:firstRowLastColumn="0" w:lastRowFirstColumn="0" w:lastRowLastColumn="0"/>
             </w:pPr>
             <w:r>
-              <w:t>However, while the field is updated in the database, the page does not update with the new information but instead the old information UNTIL the page is refreshed.</w:t>
+              <w:t xml:space="preserve">However, while the field is updated in the database, the page does not update with the </w:t>
+            </w:r>
+            <w:proofErr w:type="gramStart"/>
+            <w:r>
+              <w:t>new information</w:t>
+            </w:r>
+            <w:proofErr w:type="gramEnd"/>
+            <w:r>
+              <w:t xml:space="preserve"> but instead the old information UNTIL the page is refreshed.</w:t>
             </w:r>
           </w:p>
         </w:tc>
@@ -707,7 +736,23 @@
               <w:cnfStyle w:val="000000000000" w:firstRow="0" w:lastRow="0" w:firstColumn="0" w:lastColumn="0" w:oddVBand="0" w:evenVBand="0" w:oddHBand="0" w:evenHBand="0" w:firstRowFirstColumn="0" w:firstRowLastColumn="0" w:lastRowFirstColumn="0" w:lastRowLastColumn="0"/>
             </w:pPr>
             <w:r>
-              <w:t>Users can not access the updateprofile page, but the cart page can be accessed. This was fixed by applying the same code use to stop guests from accessing updateprofile page onto cart. They can no longer access the cart page now.</w:t>
+              <w:t xml:space="preserve">Users can not access the </w:t>
+            </w:r>
+            <w:proofErr w:type="spellStart"/>
+            <w:r>
+              <w:t>updateprofile</w:t>
+            </w:r>
+            <w:proofErr w:type="spellEnd"/>
+            <w:r>
+              <w:t xml:space="preserve"> page, but the cart page can be accessed. This was fixed by applying the same code use to stop guests from accessing </w:t>
+            </w:r>
+            <w:proofErr w:type="spellStart"/>
+            <w:r>
+              <w:t>updateprofile</w:t>
+            </w:r>
+            <w:proofErr w:type="spellEnd"/>
+            <w:r>
+              <w:t xml:space="preserve"> page onto cart. They can no longer access the cart page now.</w:t>
             </w:r>
           </w:p>
         </w:tc>
@@ -1483,8 +1528,13 @@
             <w:pPr>
               <w:cnfStyle w:val="000000100000" w:firstRow="0" w:lastRow="0" w:firstColumn="0" w:lastColumn="0" w:oddVBand="0" w:evenVBand="0" w:oddHBand="1" w:evenHBand="0" w:firstRowFirstColumn="0" w:firstRowLastColumn="0" w:lastRowFirstColumn="0" w:lastRowLastColumn="0"/>
             </w:pPr>
-            <w:r>
-              <w:t>All of the spelling and grammar</w:t>
+            <w:proofErr w:type="gramStart"/>
+            <w:r>
+              <w:t>All of</w:t>
+            </w:r>
+            <w:proofErr w:type="gramEnd"/>
+            <w:r>
+              <w:t xml:space="preserve"> the spelling and grammar</w:t>
             </w:r>
             <w:r>
               <w:t xml:space="preserve"> on the website has been checked.</w:t>
@@ -1584,8 +1634,13 @@
             <w:pPr>
               <w:cnfStyle w:val="000000000000" w:firstRow="0" w:lastRow="0" w:firstColumn="0" w:lastColumn="0" w:oddVBand="0" w:evenVBand="0" w:oddHBand="0" w:evenHBand="0" w:firstRowFirstColumn="0" w:firstRowLastColumn="0" w:lastRowFirstColumn="0" w:lastRowLastColumn="0"/>
             </w:pPr>
-            <w:r>
-              <w:t>Each and every nav link directs the user to correct website.</w:t>
+            <w:proofErr w:type="gramStart"/>
+            <w:r>
+              <w:t>Each and every</w:t>
+            </w:r>
+            <w:proofErr w:type="gramEnd"/>
+            <w:r>
+              <w:t xml:space="preserve"> nav link directs the user to correct website.</w:t>
             </w:r>
           </w:p>
         </w:tc>
@@ -1693,12 +1748,7 @@
               <w:cnfStyle w:val="000000100000" w:firstRow="0" w:lastRow="0" w:firstColumn="0" w:lastColumn="0" w:oddVBand="0" w:evenVBand="0" w:oddHBand="1" w:evenHBand="0" w:firstRowFirstColumn="0" w:firstRowLastColumn="0" w:lastRowFirstColumn="0" w:lastRowLastColumn="0"/>
             </w:pPr>
             <w:r>
-              <w:t>Every text and images</w:t>
-            </w:r>
-            <w:bookmarkStart w:id="0" w:name="_GoBack"/>
-            <w:bookmarkEnd w:id="0"/>
-            <w:r>
-              <w:t xml:space="preserve"> are readable from a good distance.</w:t>
+              <w:t>Every text and images are readable from a good distance.</w:t>
             </w:r>
           </w:p>
         </w:tc>
@@ -1848,18 +1898,18 @@
               <w:sdtPr>
                 <w:id w:val="-576053407"/>
                 <w14:checkbox>
-                  <w14:checked w14:val="0"/>
-                  <w14:checkedState w14:val="2612" w14:font="MS Gothic"/>
-                  <w14:uncheckedState w14:val="2610" w14:font="MS Gothic"/>
-                </w14:checkbox>
-              </w:sdtPr>
-              <w:sdtEndPr/>
-              <w:sdtContent>
-                <w:r>
-                  <w:rPr>
-                    <w:rFonts w:ascii="MS Gothic" w:eastAsia="MS Gothic" w:hAnsi="MS Gothic" w:hint="eastAsia"/>
-                  </w:rPr>
-                  <w:t>☐</w:t>
+                  <w14:checked w14:val="1"/>
+                  <w14:checkedState w14:val="2612" w14:font="MS Gothic"/>
+                  <w14:uncheckedState w14:val="2610" w14:font="MS Gothic"/>
+                </w14:checkbox>
+              </w:sdtPr>
+              <w:sdtEndPr/>
+              <w:sdtContent>
+                <w:r>
+                  <w:rPr>
+                    <w:rFonts w:ascii="MS Gothic" w:eastAsia="MS Gothic" w:hAnsi="MS Gothic" w:hint="eastAsia"/>
+                  </w:rPr>
+                  <w:t>☒</w:t>
                 </w:r>
               </w:sdtContent>
             </w:sdt>
@@ -1905,6 +1955,28 @@
             <w:pPr>
               <w:cnfStyle w:val="000000100000" w:firstRow="0" w:lastRow="0" w:firstColumn="0" w:lastColumn="0" w:oddVBand="0" w:evenVBand="0" w:oddHBand="1" w:evenHBand="0" w:firstRowFirstColumn="0" w:firstRowLastColumn="0" w:lastRowFirstColumn="0" w:lastRowLastColumn="0"/>
             </w:pPr>
+            <w:r>
+              <w:t xml:space="preserve">The cart is a dynamic user content, where the user can add and remove items from the cart, which will update with the </w:t>
+            </w:r>
+            <w:proofErr w:type="gramStart"/>
+            <w:r>
+              <w:t>new items</w:t>
+            </w:r>
+            <w:proofErr w:type="gramEnd"/>
+            <w:r>
+              <w:t xml:space="preserve"> and information.</w:t>
+            </w:r>
+            <w:r>
+              <w:t xml:space="preserve"> Prices changes will </w:t>
+            </w:r>
+            <w:proofErr w:type="gramStart"/>
+            <w:r>
+              <w:t>differing</w:t>
+            </w:r>
+            <w:proofErr w:type="gramEnd"/>
+            <w:r>
+              <w:t xml:space="preserve"> quantity as well.</w:t>
+            </w:r>
           </w:p>
         </w:tc>
       </w:tr>
@@ -2359,18 +2431,18 @@
               <w:sdtPr>
                 <w:id w:val="2012643713"/>
                 <w14:checkbox>
-                  <w14:checked w14:val="0"/>
-                  <w14:checkedState w14:val="2612" w14:font="MS Gothic"/>
-                  <w14:uncheckedState w14:val="2610" w14:font="MS Gothic"/>
-                </w14:checkbox>
-              </w:sdtPr>
-              <w:sdtEndPr/>
-              <w:sdtContent>
-                <w:r>
-                  <w:rPr>
-                    <w:rFonts w:ascii="MS Gothic" w:eastAsia="MS Gothic" w:hAnsi="MS Gothic" w:hint="eastAsia"/>
-                  </w:rPr>
-                  <w:t>☐</w:t>
+                  <w14:checked w14:val="1"/>
+                  <w14:checkedState w14:val="2612" w14:font="MS Gothic"/>
+                  <w14:uncheckedState w14:val="2610" w14:font="MS Gothic"/>
+                </w14:checkbox>
+              </w:sdtPr>
+              <w:sdtEndPr/>
+              <w:sdtContent>
+                <w:r>
+                  <w:rPr>
+                    <w:rFonts w:ascii="MS Gothic" w:eastAsia="MS Gothic" w:hAnsi="MS Gothic" w:hint="eastAsia"/>
+                  </w:rPr>
+                  <w:t>☒</w:t>
                 </w:r>
               </w:sdtContent>
             </w:sdt>
@@ -2416,6 +2488,17 @@
             <w:pPr>
               <w:cnfStyle w:val="000000100000" w:firstRow="0" w:lastRow="0" w:firstColumn="0" w:lastColumn="0" w:oddVBand="0" w:evenVBand="0" w:oddHBand="1" w:evenHBand="0" w:firstRowFirstColumn="0" w:firstRowLastColumn="0" w:lastRowFirstColumn="0" w:lastRowLastColumn="0"/>
             </w:pPr>
+            <w:r>
+              <w:t xml:space="preserve">User can successfully </w:t>
+            </w:r>
+            <w:proofErr w:type="gramStart"/>
+            <w:r>
+              <w:t>register</w:t>
+            </w:r>
+            <w:proofErr w:type="gramEnd"/>
+            <w:r>
+              <w:t xml:space="preserve"> and its information is inserted into the db.</w:t>
+            </w:r>
           </w:p>
         </w:tc>
       </w:tr>
@@ -2455,18 +2538,18 @@
               <w:sdtPr>
                 <w:id w:val="117507516"/>
                 <w14:checkbox>
-                  <w14:checked w14:val="0"/>
-                  <w14:checkedState w14:val="2612" w14:font="MS Gothic"/>
-                  <w14:uncheckedState w14:val="2610" w14:font="MS Gothic"/>
-                </w14:checkbox>
-              </w:sdtPr>
-              <w:sdtEndPr/>
-              <w:sdtContent>
-                <w:r>
-                  <w:rPr>
-                    <w:rFonts w:ascii="MS Gothic" w:eastAsia="MS Gothic" w:hAnsi="MS Gothic" w:hint="eastAsia"/>
-                  </w:rPr>
-                  <w:t>☐</w:t>
+                  <w14:checked w14:val="1"/>
+                  <w14:checkedState w14:val="2612" w14:font="MS Gothic"/>
+                  <w14:uncheckedState w14:val="2610" w14:font="MS Gothic"/>
+                </w14:checkbox>
+              </w:sdtPr>
+              <w:sdtEndPr/>
+              <w:sdtContent>
+                <w:r>
+                  <w:rPr>
+                    <w:rFonts w:ascii="MS Gothic" w:eastAsia="MS Gothic" w:hAnsi="MS Gothic" w:hint="eastAsia"/>
+                  </w:rPr>
+                  <w:t>☒</w:t>
                 </w:r>
               </w:sdtContent>
             </w:sdt>
@@ -2512,6 +2595,9 @@
             <w:pPr>
               <w:cnfStyle w:val="000000000000" w:firstRow="0" w:lastRow="0" w:firstColumn="0" w:lastColumn="0" w:oddVBand="0" w:evenVBand="0" w:oddHBand="0" w:evenHBand="0" w:firstRowFirstColumn="0" w:firstRowLastColumn="0" w:lastRowFirstColumn="0" w:lastRowLastColumn="0"/>
             </w:pPr>
+            <w:r>
+              <w:t>User can successfully log in.</w:t>
+            </w:r>
           </w:p>
         </w:tc>
       </w:tr>
@@ -2554,18 +2640,18 @@
               <w:sdtPr>
                 <w:id w:val="1782299802"/>
                 <w14:checkbox>
-                  <w14:checked w14:val="0"/>
-                  <w14:checkedState w14:val="2612" w14:font="MS Gothic"/>
-                  <w14:uncheckedState w14:val="2610" w14:font="MS Gothic"/>
-                </w14:checkbox>
-              </w:sdtPr>
-              <w:sdtEndPr/>
-              <w:sdtContent>
-                <w:r>
-                  <w:rPr>
-                    <w:rFonts w:ascii="MS Gothic" w:eastAsia="MS Gothic" w:hAnsi="MS Gothic" w:hint="eastAsia"/>
-                  </w:rPr>
-                  <w:t>☐</w:t>
+                  <w14:checked w14:val="1"/>
+                  <w14:checkedState w14:val="2612" w14:font="MS Gothic"/>
+                  <w14:uncheckedState w14:val="2610" w14:font="MS Gothic"/>
+                </w14:checkbox>
+              </w:sdtPr>
+              <w:sdtEndPr/>
+              <w:sdtContent>
+                <w:r>
+                  <w:rPr>
+                    <w:rFonts w:ascii="MS Gothic" w:eastAsia="MS Gothic" w:hAnsi="MS Gothic" w:hint="eastAsia"/>
+                  </w:rPr>
+                  <w:t>☒</w:t>
                 </w:r>
               </w:sdtContent>
             </w:sdt>
@@ -2611,6 +2697,9 @@
             <w:pPr>
               <w:cnfStyle w:val="000000100000" w:firstRow="0" w:lastRow="0" w:firstColumn="0" w:lastColumn="0" w:oddVBand="0" w:evenVBand="0" w:oddHBand="1" w:evenHBand="0" w:firstRowFirstColumn="0" w:firstRowLastColumn="0" w:lastRowFirstColumn="0" w:lastRowLastColumn="0"/>
             </w:pPr>
+            <w:r>
+              <w:t>User can successfully edit and update their profile on the page.</w:t>
+            </w:r>
           </w:p>
         </w:tc>
       </w:tr>
@@ -2650,18 +2739,18 @@
               <w:sdtPr>
                 <w:id w:val="-626161665"/>
                 <w14:checkbox>
-                  <w14:checked w14:val="0"/>
-                  <w14:checkedState w14:val="2612" w14:font="MS Gothic"/>
-                  <w14:uncheckedState w14:val="2610" w14:font="MS Gothic"/>
-                </w14:checkbox>
-              </w:sdtPr>
-              <w:sdtEndPr/>
-              <w:sdtContent>
-                <w:r>
-                  <w:rPr>
-                    <w:rFonts w:ascii="MS Gothic" w:eastAsia="MS Gothic" w:hAnsi="MS Gothic" w:hint="eastAsia"/>
-                  </w:rPr>
-                  <w:t>☐</w:t>
+                  <w14:checked w14:val="1"/>
+                  <w14:checkedState w14:val="2612" w14:font="MS Gothic"/>
+                  <w14:uncheckedState w14:val="2610" w14:font="MS Gothic"/>
+                </w14:checkbox>
+              </w:sdtPr>
+              <w:sdtEndPr/>
+              <w:sdtContent>
+                <w:r>
+                  <w:rPr>
+                    <w:rFonts w:ascii="MS Gothic" w:eastAsia="MS Gothic" w:hAnsi="MS Gothic" w:hint="eastAsia"/>
+                  </w:rPr>
+                  <w:t>☒</w:t>
                 </w:r>
               </w:sdtContent>
             </w:sdt>
@@ -2707,6 +2796,20 @@
             <w:pPr>
               <w:cnfStyle w:val="000000000000" w:firstRow="0" w:lastRow="0" w:firstColumn="0" w:lastColumn="0" w:oddVBand="0" w:evenVBand="0" w:oddHBand="0" w:evenHBand="0" w:firstRowFirstColumn="0" w:firstRowLastColumn="0" w:lastRowFirstColumn="0" w:lastRowLastColumn="0"/>
             </w:pPr>
+            <w:r>
+              <w:t xml:space="preserve">The the user can add and remove items from the cart, which will update with the </w:t>
+            </w:r>
+            <w:proofErr w:type="gramStart"/>
+            <w:r>
+              <w:t>new items</w:t>
+            </w:r>
+            <w:proofErr w:type="gramEnd"/>
+            <w:r>
+              <w:t xml:space="preserve"> and information.</w:t>
+            </w:r>
+            <w:r>
+              <w:t xml:space="preserve"> Prices for different quantity also changes.</w:t>
+            </w:r>
           </w:p>
         </w:tc>
       </w:tr>
@@ -2748,18 +2851,18 @@
               <w:sdtPr>
                 <w:id w:val="1944339461"/>
                 <w14:checkbox>
-                  <w14:checked w14:val="0"/>
-                  <w14:checkedState w14:val="2612" w14:font="MS Gothic"/>
-                  <w14:uncheckedState w14:val="2610" w14:font="MS Gothic"/>
-                </w14:checkbox>
-              </w:sdtPr>
-              <w:sdtEndPr/>
-              <w:sdtContent>
-                <w:r>
-                  <w:rPr>
-                    <w:rFonts w:ascii="MS Gothic" w:eastAsia="MS Gothic" w:hAnsi="MS Gothic" w:hint="eastAsia"/>
-                  </w:rPr>
-                  <w:t>☐</w:t>
+                  <w14:checked w14:val="1"/>
+                  <w14:checkedState w14:val="2612" w14:font="MS Gothic"/>
+                  <w14:uncheckedState w14:val="2610" w14:font="MS Gothic"/>
+                </w14:checkbox>
+              </w:sdtPr>
+              <w:sdtEndPr/>
+              <w:sdtContent>
+                <w:r>
+                  <w:rPr>
+                    <w:rFonts w:ascii="MS Gothic" w:eastAsia="MS Gothic" w:hAnsi="MS Gothic" w:hint="eastAsia"/>
+                  </w:rPr>
+                  <w:t>☒</w:t>
                 </w:r>
               </w:sdtContent>
             </w:sdt>
@@ -2805,6 +2908,9 @@
             <w:pPr>
               <w:cnfStyle w:val="000000100000" w:firstRow="0" w:lastRow="0" w:firstColumn="0" w:lastColumn="0" w:oddVBand="0" w:evenVBand="0" w:oddHBand="1" w:evenHBand="0" w:firstRowFirstColumn="0" w:firstRowLastColumn="0" w:lastRowFirstColumn="0" w:lastRowLastColumn="0"/>
             </w:pPr>
+            <w:r>
+              <w:t>User can add items. A popup message tells the user that is has been added</w:t>
+            </w:r>
           </w:p>
         </w:tc>
       </w:tr>
@@ -2845,18 +2951,18 @@
               <w:sdtPr>
                 <w:id w:val="-120768768"/>
                 <w14:checkbox>
-                  <w14:checked w14:val="0"/>
-                  <w14:checkedState w14:val="2612" w14:font="MS Gothic"/>
-                  <w14:uncheckedState w14:val="2610" w14:font="MS Gothic"/>
-                </w14:checkbox>
-              </w:sdtPr>
-              <w:sdtEndPr/>
-              <w:sdtContent>
-                <w:r>
-                  <w:rPr>
-                    <w:rFonts w:ascii="MS Gothic" w:eastAsia="MS Gothic" w:hAnsi="MS Gothic" w:hint="eastAsia"/>
-                  </w:rPr>
-                  <w:t>☐</w:t>
+                  <w14:checked w14:val="1"/>
+                  <w14:checkedState w14:val="2612" w14:font="MS Gothic"/>
+                  <w14:uncheckedState w14:val="2610" w14:font="MS Gothic"/>
+                </w14:checkbox>
+              </w:sdtPr>
+              <w:sdtEndPr/>
+              <w:sdtContent>
+                <w:r>
+                  <w:rPr>
+                    <w:rFonts w:ascii="MS Gothic" w:eastAsia="MS Gothic" w:hAnsi="MS Gothic" w:hint="eastAsia"/>
+                  </w:rPr>
+                  <w:t>☒</w:t>
                 </w:r>
               </w:sdtContent>
             </w:sdt>
@@ -2902,6 +3008,9 @@
             <w:pPr>
               <w:cnfStyle w:val="000000000000" w:firstRow="0" w:lastRow="0" w:firstColumn="0" w:lastColumn="0" w:oddVBand="0" w:evenVBand="0" w:oddHBand="0" w:evenHBand="0" w:firstRowFirstColumn="0" w:firstRowLastColumn="0" w:lastRowFirstColumn="0" w:lastRowLastColumn="0"/>
             </w:pPr>
+            <w:r>
+              <w:t>The user can successfully remove items; a popup message tells the user that it has been removed.</w:t>
+            </w:r>
           </w:p>
         </w:tc>
       </w:tr>
@@ -2926,7 +3035,23 @@
                 <w:b w:val="0"/>
                 <w:bCs w:val="0"/>
               </w:rPr>
-              <w:t>Cart is able to be viewed.</w:t>
+              <w:t xml:space="preserve">Cart </w:t>
+            </w:r>
+            <w:proofErr w:type="gramStart"/>
+            <w:r>
+              <w:rPr>
+                <w:b w:val="0"/>
+                <w:bCs w:val="0"/>
+              </w:rPr>
+              <w:t>is able to</w:t>
+            </w:r>
+            <w:proofErr w:type="gramEnd"/>
+            <w:r>
+              <w:rPr>
+                <w:b w:val="0"/>
+                <w:bCs w:val="0"/>
+              </w:rPr>
+              <w:t xml:space="preserve"> be viewed.</w:t>
             </w:r>
           </w:p>
           <w:p/>
@@ -2946,18 +3071,18 @@
               <w:sdtPr>
                 <w:id w:val="1582565832"/>
                 <w14:checkbox>
-                  <w14:checked w14:val="0"/>
-                  <w14:checkedState w14:val="2612" w14:font="MS Gothic"/>
-                  <w14:uncheckedState w14:val="2610" w14:font="MS Gothic"/>
-                </w14:checkbox>
-              </w:sdtPr>
-              <w:sdtEndPr/>
-              <w:sdtContent>
-                <w:r>
-                  <w:rPr>
-                    <w:rFonts w:ascii="MS Gothic" w:eastAsia="MS Gothic" w:hAnsi="MS Gothic" w:hint="eastAsia"/>
-                  </w:rPr>
-                  <w:t>☐</w:t>
+                  <w14:checked w14:val="1"/>
+                  <w14:checkedState w14:val="2612" w14:font="MS Gothic"/>
+                  <w14:uncheckedState w14:val="2610" w14:font="MS Gothic"/>
+                </w14:checkbox>
+              </w:sdtPr>
+              <w:sdtEndPr/>
+              <w:sdtContent>
+                <w:r>
+                  <w:rPr>
+                    <w:rFonts w:ascii="MS Gothic" w:eastAsia="MS Gothic" w:hAnsi="MS Gothic" w:hint="eastAsia"/>
+                  </w:rPr>
+                  <w:t>☒</w:t>
                 </w:r>
               </w:sdtContent>
             </w:sdt>
@@ -3003,6 +3128,54 @@
             <w:pPr>
               <w:cnfStyle w:val="000000100000" w:firstRow="0" w:lastRow="0" w:firstColumn="0" w:lastColumn="0" w:oddVBand="0" w:evenVBand="0" w:oddHBand="1" w:evenHBand="0" w:firstRowFirstColumn="0" w:firstRowLastColumn="0" w:lastRowFirstColumn="0" w:lastRowLastColumn="0"/>
             </w:pPr>
+            <w:r>
+              <w:t>Clicking the cart link will bring the user to the cart page, which will display the items in the cart.</w:t>
+            </w:r>
+          </w:p>
+          <w:p>
+            <w:pPr>
+              <w:cnfStyle w:val="000000100000" w:firstRow="0" w:lastRow="0" w:firstColumn="0" w:lastColumn="0" w:oddVBand="0" w:evenVBand="0" w:oddHBand="1" w:evenHBand="0" w:firstRowFirstColumn="0" w:firstRowLastColumn="0" w:lastRowFirstColumn="0" w:lastRowLastColumn="0"/>
+            </w:pPr>
+            <w:r>
+              <w:rPr>
+                <w:noProof/>
+              </w:rPr>
+              <w:drawing>
+                <wp:inline distT="0" distB="0" distL="0" distR="0" wp14:anchorId="55D4E84D" wp14:editId="63E0B3AD">
+                  <wp:extent cx="2582545" cy="751840"/>
+                  <wp:effectExtent l="0" t="0" r="8255" b="0"/>
+                  <wp:docPr id="6" name="Picture 6"/>
+                  <wp:cNvGraphicFramePr>
+                    <a:graphicFrameLocks xmlns:a="http://schemas.openxmlformats.org/drawingml/2006/main" noChangeAspect="1"/>
+                  </wp:cNvGraphicFramePr>
+                  <a:graphic xmlns:a="http://schemas.openxmlformats.org/drawingml/2006/main">
+                    <a:graphicData uri="http://schemas.openxmlformats.org/drawingml/2006/picture">
+                      <pic:pic xmlns:pic="http://schemas.openxmlformats.org/drawingml/2006/picture">
+                        <pic:nvPicPr>
+                          <pic:cNvPr id="1" name=""/>
+                          <pic:cNvPicPr/>
+                        </pic:nvPicPr>
+                        <pic:blipFill>
+                          <a:blip r:embed="rId9"/>
+                          <a:stretch>
+                            <a:fillRect/>
+                          </a:stretch>
+                        </pic:blipFill>
+                        <pic:spPr>
+                          <a:xfrm>
+                            <a:off x="0" y="0"/>
+                            <a:ext cx="2582545" cy="751840"/>
+                          </a:xfrm>
+                          <a:prstGeom prst="rect">
+                            <a:avLst/>
+                          </a:prstGeom>
+                        </pic:spPr>
+                      </pic:pic>
+                    </a:graphicData>
+                  </a:graphic>
+                </wp:inline>
+              </w:drawing>
+            </w:r>
           </w:p>
         </w:tc>
       </w:tr>
@@ -3048,6 +3221,7 @@
               <w:rPr>
                 <w:b w:val="0"/>
               </w:rPr>
+              <w:lastRenderedPageBreak/>
               <w:t>Website is compatible with Edge</w:t>
             </w:r>
           </w:p>
@@ -5400,6 +5574,7 @@
               <w:rPr>
                 <w:b w:val="0"/>
               </w:rPr>
+              <w:lastRenderedPageBreak/>
               <w:t>Users can edit their profiles once they are logged in.</w:t>
             </w:r>
           </w:p>

</xml_diff>

<commit_message>
Final Testing Phase IV
Continuing with full test of the website.
Additional comments have been made to many files to ensure that it meets the requirements.
</commit_message>
<xml_diff>
--- a/documentation/Checklist.docx
+++ b/documentation/Checklist.docx
@@ -3965,18 +3965,18 @@
               <w:sdtPr>
                 <w:id w:val="-1712799115"/>
                 <w14:checkbox>
-                  <w14:checked w14:val="0"/>
-                  <w14:checkedState w14:val="2612" w14:font="MS Gothic"/>
-                  <w14:uncheckedState w14:val="2610" w14:font="MS Gothic"/>
-                </w14:checkbox>
-              </w:sdtPr>
-              <w:sdtEndPr/>
-              <w:sdtContent>
-                <w:r>
-                  <w:rPr>
-                    <w:rFonts w:ascii="MS Gothic" w:eastAsia="MS Gothic" w:hAnsi="MS Gothic" w:hint="eastAsia"/>
-                  </w:rPr>
-                  <w:t>☐</w:t>
+                  <w14:checked w14:val="1"/>
+                  <w14:checkedState w14:val="2612" w14:font="MS Gothic"/>
+                  <w14:uncheckedState w14:val="2610" w14:font="MS Gothic"/>
+                </w14:checkbox>
+              </w:sdtPr>
+              <w:sdtEndPr/>
+              <w:sdtContent>
+                <w:r>
+                  <w:rPr>
+                    <w:rFonts w:ascii="MS Gothic" w:eastAsia="MS Gothic" w:hAnsi="MS Gothic" w:hint="eastAsia"/>
+                  </w:rPr>
+                  <w:t>☒</w:t>
                 </w:r>
               </w:sdtContent>
             </w:sdt>
@@ -4022,6 +4022,9 @@
             <w:pPr>
               <w:cnfStyle w:val="000000100000" w:firstRow="0" w:lastRow="0" w:firstColumn="0" w:lastColumn="0" w:oddVBand="0" w:evenVBand="0" w:oddHBand="1" w:evenHBand="0" w:firstRowFirstColumn="0" w:firstRowLastColumn="0" w:lastRowFirstColumn="0" w:lastRowLastColumn="0"/>
             </w:pPr>
+            <w:r>
+              <w:t>A styles.css file is used to externally style the website.</w:t>
+            </w:r>
           </w:p>
         </w:tc>
       </w:tr>
@@ -4062,18 +4065,18 @@
               <w:sdtPr>
                 <w:id w:val="-1528788768"/>
                 <w14:checkbox>
-                  <w14:checked w14:val="0"/>
-                  <w14:checkedState w14:val="2612" w14:font="MS Gothic"/>
-                  <w14:uncheckedState w14:val="2610" w14:font="MS Gothic"/>
-                </w14:checkbox>
-              </w:sdtPr>
-              <w:sdtEndPr/>
-              <w:sdtContent>
-                <w:r>
-                  <w:rPr>
-                    <w:rFonts w:ascii="MS Gothic" w:eastAsia="MS Gothic" w:hAnsi="MS Gothic" w:hint="eastAsia"/>
-                  </w:rPr>
-                  <w:t>☐</w:t>
+                  <w14:checked w14:val="1"/>
+                  <w14:checkedState w14:val="2612" w14:font="MS Gothic"/>
+                  <w14:uncheckedState w14:val="2610" w14:font="MS Gothic"/>
+                </w14:checkbox>
+              </w:sdtPr>
+              <w:sdtEndPr/>
+              <w:sdtContent>
+                <w:r>
+                  <w:rPr>
+                    <w:rFonts w:ascii="MS Gothic" w:eastAsia="MS Gothic" w:hAnsi="MS Gothic" w:hint="eastAsia"/>
+                  </w:rPr>
+                  <w:t>☒</w:t>
                 </w:r>
               </w:sdtContent>
             </w:sdt>
@@ -4119,6 +4122,17 @@
             <w:pPr>
               <w:cnfStyle w:val="000000000000" w:firstRow="0" w:lastRow="0" w:firstColumn="0" w:lastColumn="0" w:oddVBand="0" w:evenVBand="0" w:oddHBand="0" w:evenHBand="0" w:firstRowFirstColumn="0" w:firstRowLastColumn="0" w:lastRowFirstColumn="0" w:lastRowLastColumn="0"/>
             </w:pPr>
+            <w:r>
+              <w:t>HTML5 tags are used to create the website;</w:t>
+            </w:r>
+          </w:p>
+          <w:p>
+            <w:pPr>
+              <w:cnfStyle w:val="000000000000" w:firstRow="0" w:lastRow="0" w:firstColumn="0" w:lastColumn="0" w:oddVBand="0" w:evenVBand="0" w:oddHBand="0" w:evenHBand="0" w:firstRowFirstColumn="0" w:firstRowLastColumn="0" w:lastRowFirstColumn="0" w:lastRowLastColumn="0"/>
+            </w:pPr>
+            <w:r>
+              <w:t>Header, nav, section, main etc are used in the creation of the website.</w:t>
+            </w:r>
           </w:p>
         </w:tc>
       </w:tr>
@@ -4162,18 +4176,18 @@
               <w:sdtPr>
                 <w:id w:val="-1038659695"/>
                 <w14:checkbox>
-                  <w14:checked w14:val="0"/>
-                  <w14:checkedState w14:val="2612" w14:font="MS Gothic"/>
-                  <w14:uncheckedState w14:val="2610" w14:font="MS Gothic"/>
-                </w14:checkbox>
-              </w:sdtPr>
-              <w:sdtEndPr/>
-              <w:sdtContent>
-                <w:r>
-                  <w:rPr>
-                    <w:rFonts w:ascii="MS Gothic" w:eastAsia="MS Gothic" w:hAnsi="MS Gothic" w:hint="eastAsia"/>
-                  </w:rPr>
-                  <w:t>☐</w:t>
+                  <w14:checked w14:val="1"/>
+                  <w14:checkedState w14:val="2612" w14:font="MS Gothic"/>
+                  <w14:uncheckedState w14:val="2610" w14:font="MS Gothic"/>
+                </w14:checkbox>
+              </w:sdtPr>
+              <w:sdtEndPr/>
+              <w:sdtContent>
+                <w:r>
+                  <w:rPr>
+                    <w:rFonts w:ascii="MS Gothic" w:eastAsia="MS Gothic" w:hAnsi="MS Gothic" w:hint="eastAsia"/>
+                  </w:rPr>
+                  <w:t>☒</w:t>
                 </w:r>
               </w:sdtContent>
             </w:sdt>
@@ -4219,6 +4233,9 @@
             <w:pPr>
               <w:cnfStyle w:val="000000100000" w:firstRow="0" w:lastRow="0" w:firstColumn="0" w:lastColumn="0" w:oddVBand="0" w:evenVBand="0" w:oddHBand="1" w:evenHBand="0" w:firstRowFirstColumn="0" w:firstRowLastColumn="0" w:lastRowFirstColumn="0" w:lastRowLastColumn="0"/>
             </w:pPr>
+            <w:r>
+              <w:t>A local database is used in phpMyAdmin to store and grab user and product data</w:t>
+            </w:r>
           </w:p>
         </w:tc>
       </w:tr>
@@ -4291,18 +4308,18 @@
               <w:sdtPr>
                 <w:id w:val="1860003641"/>
                 <w14:checkbox>
-                  <w14:checked w14:val="0"/>
-                  <w14:checkedState w14:val="2612" w14:font="MS Gothic"/>
-                  <w14:uncheckedState w14:val="2610" w14:font="MS Gothic"/>
-                </w14:checkbox>
-              </w:sdtPr>
-              <w:sdtEndPr/>
-              <w:sdtContent>
-                <w:r>
-                  <w:rPr>
-                    <w:rFonts w:ascii="MS Gothic" w:eastAsia="MS Gothic" w:hAnsi="MS Gothic" w:hint="eastAsia"/>
-                  </w:rPr>
-                  <w:t>☐</w:t>
+                  <w14:checked w14:val="1"/>
+                  <w14:checkedState w14:val="2612" w14:font="MS Gothic"/>
+                  <w14:uncheckedState w14:val="2610" w14:font="MS Gothic"/>
+                </w14:checkbox>
+              </w:sdtPr>
+              <w:sdtEndPr/>
+              <w:sdtContent>
+                <w:r>
+                  <w:rPr>
+                    <w:rFonts w:ascii="MS Gothic" w:eastAsia="MS Gothic" w:hAnsi="MS Gothic" w:hint="eastAsia"/>
+                  </w:rPr>
+                  <w:t>☒</w:t>
                 </w:r>
               </w:sdtContent>
             </w:sdt>
@@ -4316,6 +4333,25 @@
             <w:pPr>
               <w:cnfStyle w:val="000000000000" w:firstRow="0" w:lastRow="0" w:firstColumn="0" w:lastColumn="0" w:oddVBand="0" w:evenVBand="0" w:oddHBand="0" w:evenHBand="0" w:firstRowFirstColumn="0" w:firstRowLastColumn="0" w:lastRowFirstColumn="0" w:lastRowLastColumn="0"/>
             </w:pPr>
+            <w:r>
+              <w:t>Every file is code commented</w:t>
+            </w:r>
+            <w:r>
+              <w:t>;</w:t>
+            </w:r>
+            <w:r>
+              <w:t xml:space="preserve"> except for </w:t>
+            </w:r>
+            <w:proofErr w:type="spellStart"/>
+            <w:r>
+              <w:t>cart.php</w:t>
+            </w:r>
+            <w:proofErr w:type="spellEnd"/>
+            <w:r>
+              <w:t xml:space="preserve">. </w:t>
+            </w:r>
+            <w:bookmarkStart w:id="0" w:name="_GoBack"/>
+            <w:bookmarkEnd w:id="0"/>
           </w:p>
         </w:tc>
       </w:tr>

</xml_diff>

<commit_message>
VII: Responsive website adjustments
The logo for the website broke when the doctype was re-added. Adjusting the width and height fixed this problem and also fixed the problem where the logo would be bigger than usual on smaller screens.
The welcome message when logged in would also clog the section where the logo sat when the screen was small. Adding the @media with max-wdith (line 30) allows me to turn it off if the width of the screen is smaller than 480px.
Nav bar items weren't completely wrapping, so going one layer deeper and adding flex-wrap solved this, and each nav link will wrap properly instead of being cut off.
</commit_message>
<xml_diff>
--- a/documentation/Checklist.docx
+++ b/documentation/Checklist.docx
@@ -1946,6 +1946,40 @@
               <w:sdtPr>
                 <w:id w:val="2111306138"/>
                 <w14:checkbox>
+                  <w14:checked w14:val="1"/>
+                  <w14:checkedState w14:val="2612" w14:font="MS Gothic"/>
+                  <w14:uncheckedState w14:val="2610" w14:font="MS Gothic"/>
+                </w14:checkbox>
+              </w:sdtPr>
+              <w:sdtEndPr/>
+              <w:sdtContent>
+                <w:r>
+                  <w:rPr>
+                    <w:rFonts w:ascii="MS Gothic" w:eastAsia="MS Gothic" w:hAnsi="MS Gothic" w:hint="eastAsia"/>
+                  </w:rPr>
+                  <w:t>☒</w:t>
+                </w:r>
+              </w:sdtContent>
+            </w:sdt>
+            <w:bookmarkStart w:id="0" w:name="_GoBack"/>
+            <w:bookmarkEnd w:id="0"/>
+          </w:p>
+        </w:tc>
+        <w:tc>
+          <w:tcPr>
+            <w:tcW w:w="395" w:type="dxa"/>
+          </w:tcPr>
+          <w:p>
+            <w:pPr>
+              <w:cnfStyle w:val="000000000000" w:firstRow="0" w:lastRow="0" w:firstColumn="0" w:lastColumn="0" w:oddVBand="0" w:evenVBand="0" w:oddHBand="0" w:evenHBand="0" w:firstRowFirstColumn="0" w:firstRowLastColumn="0" w:lastRowFirstColumn="0" w:lastRowLastColumn="0"/>
+              <w:rPr>
+                <w:rFonts w:ascii="MS Gothic" w:eastAsia="MS Gothic" w:hAnsi="MS Gothic"/>
+              </w:rPr>
+            </w:pPr>
+            <w:sdt>
+              <w:sdtPr>
+                <w:id w:val="-33437442"/>
+                <w14:checkbox>
                   <w14:checked w14:val="0"/>
                   <w14:checkedState w14:val="2612" w14:font="MS Gothic"/>
                   <w14:uncheckedState w14:val="2610" w14:font="MS Gothic"/>
@@ -1965,44 +1999,15 @@
         </w:tc>
         <w:tc>
           <w:tcPr>
-            <w:tcW w:w="395" w:type="dxa"/>
-          </w:tcPr>
-          <w:p>
-            <w:pPr>
-              <w:cnfStyle w:val="000000000000" w:firstRow="0" w:lastRow="0" w:firstColumn="0" w:lastColumn="0" w:oddVBand="0" w:evenVBand="0" w:oddHBand="0" w:evenHBand="0" w:firstRowFirstColumn="0" w:firstRowLastColumn="0" w:lastRowFirstColumn="0" w:lastRowLastColumn="0"/>
-              <w:rPr>
-                <w:rFonts w:ascii="MS Gothic" w:eastAsia="MS Gothic" w:hAnsi="MS Gothic"/>
-              </w:rPr>
-            </w:pPr>
-            <w:sdt>
-              <w:sdtPr>
-                <w:id w:val="-33437442"/>
-                <w14:checkbox>
-                  <w14:checked w14:val="0"/>
-                  <w14:checkedState w14:val="2612" w14:font="MS Gothic"/>
-                  <w14:uncheckedState w14:val="2610" w14:font="MS Gothic"/>
-                </w14:checkbox>
-              </w:sdtPr>
-              <w:sdtEndPr/>
-              <w:sdtContent>
-                <w:r>
-                  <w:rPr>
-                    <w:rFonts w:ascii="MS Gothic" w:eastAsia="MS Gothic" w:hAnsi="MS Gothic" w:hint="eastAsia"/>
-                  </w:rPr>
-                  <w:t>☐</w:t>
-                </w:r>
-              </w:sdtContent>
-            </w:sdt>
-          </w:p>
-        </w:tc>
-        <w:tc>
-          <w:tcPr>
             <w:tcW w:w="4283" w:type="dxa"/>
           </w:tcPr>
           <w:p>
             <w:pPr>
               <w:cnfStyle w:val="000000000000" w:firstRow="0" w:lastRow="0" w:firstColumn="0" w:lastColumn="0" w:oddVBand="0" w:evenVBand="0" w:oddHBand="0" w:evenHBand="0" w:firstRowFirstColumn="0" w:firstRowLastColumn="0" w:lastRowFirstColumn="0" w:lastRowLastColumn="0"/>
             </w:pPr>
+            <w:r>
+              <w:t xml:space="preserve">Images and css are different media types used in the website. </w:t>
+            </w:r>
           </w:p>
         </w:tc>
       </w:tr>
@@ -2048,18 +2053,18 @@
               <w:sdtPr>
                 <w:id w:val="-581287473"/>
                 <w14:checkbox>
-                  <w14:checked w14:val="0"/>
-                  <w14:checkedState w14:val="2612" w14:font="MS Gothic"/>
-                  <w14:uncheckedState w14:val="2610" w14:font="MS Gothic"/>
-                </w14:checkbox>
-              </w:sdtPr>
-              <w:sdtEndPr/>
-              <w:sdtContent>
-                <w:r>
-                  <w:rPr>
-                    <w:rFonts w:ascii="MS Gothic" w:eastAsia="MS Gothic" w:hAnsi="MS Gothic" w:hint="eastAsia"/>
-                  </w:rPr>
-                  <w:t>☐</w:t>
+                  <w14:checked w14:val="1"/>
+                  <w14:checkedState w14:val="2612" w14:font="MS Gothic"/>
+                  <w14:uncheckedState w14:val="2610" w14:font="MS Gothic"/>
+                </w14:checkbox>
+              </w:sdtPr>
+              <w:sdtEndPr/>
+              <w:sdtContent>
+                <w:r>
+                  <w:rPr>
+                    <w:rFonts w:ascii="MS Gothic" w:eastAsia="MS Gothic" w:hAnsi="MS Gothic" w:hint="eastAsia"/>
+                  </w:rPr>
+                  <w:t>☒</w:t>
                 </w:r>
               </w:sdtContent>
             </w:sdt>
@@ -2080,18 +2085,18 @@
               <w:sdtPr>
                 <w:id w:val="-333152209"/>
                 <w14:checkbox>
-                  <w14:checked w14:val="0"/>
-                  <w14:checkedState w14:val="2612" w14:font="MS Gothic"/>
-                  <w14:uncheckedState w14:val="2610" w14:font="MS Gothic"/>
-                </w14:checkbox>
-              </w:sdtPr>
-              <w:sdtEndPr/>
-              <w:sdtContent>
-                <w:r>
-                  <w:rPr>
-                    <w:rFonts w:ascii="MS Gothic" w:eastAsia="MS Gothic" w:hAnsi="MS Gothic" w:hint="eastAsia"/>
-                  </w:rPr>
-                  <w:t>☐</w:t>
+                  <w14:checked w14:val="1"/>
+                  <w14:checkedState w14:val="2612" w14:font="MS Gothic"/>
+                  <w14:uncheckedState w14:val="2610" w14:font="MS Gothic"/>
+                </w14:checkbox>
+              </w:sdtPr>
+              <w:sdtEndPr/>
+              <w:sdtContent>
+                <w:r>
+                  <w:rPr>
+                    <w:rFonts w:ascii="MS Gothic" w:eastAsia="MS Gothic" w:hAnsi="MS Gothic" w:hint="eastAsia"/>
+                  </w:rPr>
+                  <w:t>☒</w:t>
                 </w:r>
               </w:sdtContent>
             </w:sdt>
@@ -2105,6 +2110,9 @@
             <w:pPr>
               <w:cnfStyle w:val="000000100000" w:firstRow="0" w:lastRow="0" w:firstColumn="0" w:lastColumn="0" w:oddVBand="0" w:evenVBand="0" w:oddHBand="1" w:evenHBand="0" w:firstRowFirstColumn="0" w:firstRowLastColumn="0" w:lastRowFirstColumn="0" w:lastRowLastColumn="0"/>
             </w:pPr>
+            <w:r>
+              <w:t>While the site is very mobile friendly (boxes, images all adjust and resize depending on the screen), more steps have been made to make it even better. This included removing the welcome message if there is not enough room at the top, as well as wrapping the nav so no links get cut off.</w:t>
+            </w:r>
           </w:p>
         </w:tc>
       </w:tr>
@@ -3037,6 +3045,7 @@
               <w:rPr>
                 <w:noProof/>
               </w:rPr>
+              <w:lastRenderedPageBreak/>
               <w:drawing>
                 <wp:inline distT="0" distB="0" distL="0" distR="0" wp14:anchorId="55D4E84D" wp14:editId="63E0B3AD">
                   <wp:extent cx="2582545" cy="751840"/>
@@ -3094,6 +3103,7 @@
               <w:rPr>
                 <w:sz w:val="24"/>
               </w:rPr>
+              <w:lastRenderedPageBreak/>
               <w:t>Website Compatibility</w:t>
             </w:r>
           </w:p>
@@ -3118,7 +3128,6 @@
               <w:rPr>
                 <w:b w:val="0"/>
               </w:rPr>
-              <w:lastRenderedPageBreak/>
               <w:t>Website is compatible with Edge</w:t>
             </w:r>
           </w:p>
@@ -3250,6 +3259,38 @@
               <w:sdtPr>
                 <w:id w:val="-1127847389"/>
                 <w14:checkbox>
+                  <w14:checked w14:val="1"/>
+                  <w14:checkedState w14:val="2612" w14:font="MS Gothic"/>
+                  <w14:uncheckedState w14:val="2610" w14:font="MS Gothic"/>
+                </w14:checkbox>
+              </w:sdtPr>
+              <w:sdtEndPr/>
+              <w:sdtContent>
+                <w:r>
+                  <w:rPr>
+                    <w:rFonts w:ascii="MS Gothic" w:eastAsia="MS Gothic" w:hAnsi="MS Gothic" w:hint="eastAsia"/>
+                  </w:rPr>
+                  <w:t>☒</w:t>
+                </w:r>
+              </w:sdtContent>
+            </w:sdt>
+          </w:p>
+        </w:tc>
+        <w:tc>
+          <w:tcPr>
+            <w:tcW w:w="395" w:type="dxa"/>
+          </w:tcPr>
+          <w:p>
+            <w:pPr>
+              <w:cnfStyle w:val="000000000000" w:firstRow="0" w:lastRow="0" w:firstColumn="0" w:lastColumn="0" w:oddVBand="0" w:evenVBand="0" w:oddHBand="0" w:evenHBand="0" w:firstRowFirstColumn="0" w:firstRowLastColumn="0" w:lastRowFirstColumn="0" w:lastRowLastColumn="0"/>
+              <w:rPr>
+                <w:rFonts w:ascii="MS Gothic" w:eastAsia="MS Gothic" w:hAnsi="MS Gothic"/>
+              </w:rPr>
+            </w:pPr>
+            <w:sdt>
+              <w:sdtPr>
+                <w:id w:val="284785004"/>
+                <w14:checkbox>
                   <w14:checked w14:val="0"/>
                   <w14:checkedState w14:val="2612" w14:font="MS Gothic"/>
                   <w14:uncheckedState w14:val="2610" w14:font="MS Gothic"/>
@@ -3269,44 +3310,15 @@
         </w:tc>
         <w:tc>
           <w:tcPr>
-            <w:tcW w:w="395" w:type="dxa"/>
-          </w:tcPr>
-          <w:p>
-            <w:pPr>
-              <w:cnfStyle w:val="000000000000" w:firstRow="0" w:lastRow="0" w:firstColumn="0" w:lastColumn="0" w:oddVBand="0" w:evenVBand="0" w:oddHBand="0" w:evenHBand="0" w:firstRowFirstColumn="0" w:firstRowLastColumn="0" w:lastRowFirstColumn="0" w:lastRowLastColumn="0"/>
-              <w:rPr>
-                <w:rFonts w:ascii="MS Gothic" w:eastAsia="MS Gothic" w:hAnsi="MS Gothic"/>
-              </w:rPr>
-            </w:pPr>
-            <w:sdt>
-              <w:sdtPr>
-                <w:id w:val="284785004"/>
-                <w14:checkbox>
-                  <w14:checked w14:val="0"/>
-                  <w14:checkedState w14:val="2612" w14:font="MS Gothic"/>
-                  <w14:uncheckedState w14:val="2610" w14:font="MS Gothic"/>
-                </w14:checkbox>
-              </w:sdtPr>
-              <w:sdtEndPr/>
-              <w:sdtContent>
-                <w:r>
-                  <w:rPr>
-                    <w:rFonts w:ascii="MS Gothic" w:eastAsia="MS Gothic" w:hAnsi="MS Gothic" w:hint="eastAsia"/>
-                  </w:rPr>
-                  <w:t>☐</w:t>
-                </w:r>
-              </w:sdtContent>
-            </w:sdt>
-          </w:p>
-        </w:tc>
-        <w:tc>
-          <w:tcPr>
             <w:tcW w:w="4283" w:type="dxa"/>
           </w:tcPr>
           <w:p>
             <w:pPr>
               <w:cnfStyle w:val="000000000000" w:firstRow="0" w:lastRow="0" w:firstColumn="0" w:lastColumn="0" w:oddVBand="0" w:evenVBand="0" w:oddHBand="0" w:evenHBand="0" w:firstRowFirstColumn="0" w:firstRowLastColumn="0" w:lastRowFirstColumn="0" w:lastRowLastColumn="0"/>
             </w:pPr>
+            <w:r>
+              <w:t>Firefox 61 was used to test the website. It worked extremely well and problems were found.</w:t>
+            </w:r>
           </w:p>
         </w:tc>
       </w:tr>
@@ -3453,6 +3465,38 @@
               <w:sdtPr>
                 <w:id w:val="1701892327"/>
                 <w14:checkbox>
+                  <w14:checked w14:val="1"/>
+                  <w14:checkedState w14:val="2612" w14:font="MS Gothic"/>
+                  <w14:uncheckedState w14:val="2610" w14:font="MS Gothic"/>
+                </w14:checkbox>
+              </w:sdtPr>
+              <w:sdtEndPr/>
+              <w:sdtContent>
+                <w:r>
+                  <w:rPr>
+                    <w:rFonts w:ascii="MS Gothic" w:eastAsia="MS Gothic" w:hAnsi="MS Gothic" w:hint="eastAsia"/>
+                  </w:rPr>
+                  <w:t>☒</w:t>
+                </w:r>
+              </w:sdtContent>
+            </w:sdt>
+          </w:p>
+        </w:tc>
+        <w:tc>
+          <w:tcPr>
+            <w:tcW w:w="395" w:type="dxa"/>
+          </w:tcPr>
+          <w:p>
+            <w:pPr>
+              <w:cnfStyle w:val="000000000000" w:firstRow="0" w:lastRow="0" w:firstColumn="0" w:lastColumn="0" w:oddVBand="0" w:evenVBand="0" w:oddHBand="0" w:evenHBand="0" w:firstRowFirstColumn="0" w:firstRowLastColumn="0" w:lastRowFirstColumn="0" w:lastRowLastColumn="0"/>
+              <w:rPr>
+                <w:rFonts w:ascii="MS Gothic" w:eastAsia="MS Gothic" w:hAnsi="MS Gothic"/>
+              </w:rPr>
+            </w:pPr>
+            <w:sdt>
+              <w:sdtPr>
+                <w:id w:val="-1768071403"/>
+                <w14:checkbox>
                   <w14:checked w14:val="0"/>
                   <w14:checkedState w14:val="2612" w14:font="MS Gothic"/>
                   <w14:uncheckedState w14:val="2610" w14:font="MS Gothic"/>
@@ -3472,44 +3516,21 @@
         </w:tc>
         <w:tc>
           <w:tcPr>
-            <w:tcW w:w="395" w:type="dxa"/>
-          </w:tcPr>
-          <w:p>
-            <w:pPr>
-              <w:cnfStyle w:val="000000000000" w:firstRow="0" w:lastRow="0" w:firstColumn="0" w:lastColumn="0" w:oddVBand="0" w:evenVBand="0" w:oddHBand="0" w:evenHBand="0" w:firstRowFirstColumn="0" w:firstRowLastColumn="0" w:lastRowFirstColumn="0" w:lastRowLastColumn="0"/>
-              <w:rPr>
-                <w:rFonts w:ascii="MS Gothic" w:eastAsia="MS Gothic" w:hAnsi="MS Gothic"/>
-              </w:rPr>
-            </w:pPr>
-            <w:sdt>
-              <w:sdtPr>
-                <w:id w:val="-1768071403"/>
-                <w14:checkbox>
-                  <w14:checked w14:val="0"/>
-                  <w14:checkedState w14:val="2612" w14:font="MS Gothic"/>
-                  <w14:uncheckedState w14:val="2610" w14:font="MS Gothic"/>
-                </w14:checkbox>
-              </w:sdtPr>
-              <w:sdtEndPr/>
-              <w:sdtContent>
-                <w:r>
-                  <w:rPr>
-                    <w:rFonts w:ascii="MS Gothic" w:eastAsia="MS Gothic" w:hAnsi="MS Gothic" w:hint="eastAsia"/>
-                  </w:rPr>
-                  <w:t>☐</w:t>
-                </w:r>
-              </w:sdtContent>
-            </w:sdt>
-          </w:p>
-        </w:tc>
-        <w:tc>
-          <w:tcPr>
             <w:tcW w:w="4283" w:type="dxa"/>
           </w:tcPr>
           <w:p>
             <w:pPr>
               <w:cnfStyle w:val="000000000000" w:firstRow="0" w:lastRow="0" w:firstColumn="0" w:lastColumn="0" w:oddVBand="0" w:evenVBand="0" w:oddHBand="0" w:evenHBand="0" w:firstRowFirstColumn="0" w:firstRowLastColumn="0" w:lastRowFirstColumn="0" w:lastRowLastColumn="0"/>
             </w:pPr>
+            <w:r>
+              <w:t xml:space="preserve">All of the website functions work in IE, with a few of the images looking bigger than other browsers. </w:t>
+            </w:r>
+            <w:r>
+              <w:rPr>
+                <w:color w:val="FFFFFF" w:themeColor="background1"/>
+              </w:rPr>
+              <w:t>But no sane person uses IE anymore.</w:t>
+            </w:r>
           </w:p>
         </w:tc>
       </w:tr>
@@ -4618,6 +4639,7 @@
         <w:pStyle w:val="Heading1"/>
       </w:pPr>
       <w:r>
+        <w:lastRenderedPageBreak/>
         <w:t>Database</w:t>
       </w:r>
     </w:p>
@@ -4856,7 +4878,6 @@
               <w:rPr>
                 <w:b w:val="0"/>
               </w:rPr>
-              <w:lastRenderedPageBreak/>
               <w:t>An interface form is present in the website (and works correctly).</w:t>
             </w:r>
           </w:p>

</xml_diff>